<commit_message>
exp 8 counter done
</commit_message>
<xml_diff>
--- a/web exp7.docx
+++ b/web exp7.docx
@@ -46,19 +46,16 @@
           <w:u w:val="single"/>
           <w:lang w:val="en-US"/>
         </w:rPr>
-        <w:t xml:space="preserve"> </w:t>
-      </w:r>
-      <w:r>
-        <w:rPr>
-          <w:b/>
-          <w:bCs/>
-          <w:sz w:val="28"/>
-          <w:szCs w:val="28"/>
-          <w:u w:val="single"/>
+        <w:t xml:space="preserve"> Introduction to ReactJS</w:t>
+      </w:r>
+    </w:p>
+    <w:p>
+      <w:pPr>
+        <w:spacing w:after="0"/>
+        <w:rPr>
           <w:lang w:val="en-US"/>
         </w:rPr>
-        <w:t>Introduction to ReactJS</w:t>
-      </w:r>
+      </w:pPr>
     </w:p>
     <w:p>
       <w:pPr>
@@ -67,63 +64,19 @@
           <w:lang w:val="en-US"/>
         </w:rPr>
       </w:pPr>
-    </w:p>
-    <w:p>
-      <w:pPr>
-        <w:spacing w:after="0"/>
-        <w:rPr>
+      <w:r>
+        <w:rPr>
+          <w:b/>
+          <w:bCs/>
           <w:lang w:val="en-US"/>
         </w:rPr>
-      </w:pPr>
-      <w:r>
-        <w:rPr>
-          <w:b/>
-          <w:bCs/>
+        <w:t>Aim:</w:t>
+      </w:r>
+      <w:r>
+        <w:rPr>
           <w:lang w:val="en-US"/>
         </w:rPr>
-        <w:t>Aim:</w:t>
-      </w:r>
-      <w:r>
-        <w:rPr>
-          <w:lang w:val="en-US"/>
-        </w:rPr>
-        <w:t xml:space="preserve"> To make a </w:t>
-      </w:r>
-      <w:r>
-        <w:rPr>
-          <w:lang w:val="en-US"/>
-        </w:rPr>
-        <w:t>web app</w:t>
-      </w:r>
-      <w:r>
-        <w:rPr>
-          <w:lang w:val="en-US"/>
-        </w:rPr>
-        <w:t xml:space="preserve"> </w:t>
-      </w:r>
-      <w:r>
-        <w:rPr>
-          <w:lang w:val="en-US"/>
-        </w:rPr>
-        <w:t>using</w:t>
-      </w:r>
-      <w:r>
-        <w:rPr>
-          <w:lang w:val="en-US"/>
-        </w:rPr>
-        <w:t xml:space="preserve"> </w:t>
-      </w:r>
-      <w:r>
-        <w:rPr>
-          <w:lang w:val="en-US"/>
-        </w:rPr>
-        <w:t>ReactJS</w:t>
-      </w:r>
-      <w:r>
-        <w:rPr>
-          <w:lang w:val="en-US"/>
-        </w:rPr>
-        <w:t>.</w:t>
+        <w:t xml:space="preserve"> To make a web app using ReactJS.</w:t>
       </w:r>
     </w:p>
     <w:p>
@@ -267,16 +220,6 @@
           <w14:ligatures w14:val="none"/>
         </w:rPr>
       </w:pPr>
-      <w:proofErr w:type="gramStart"/>
-      <w:r>
-        <w:rPr>
-          <w:rFonts w:ascii="Times New Roman" w:eastAsia="Times New Roman" w:hAnsi="Symbol" w:cs="Times New Roman"/>
-          <w:kern w:val="0"/>
-          <w:lang w:eastAsia="en-IN"/>
-          <w14:ligatures w14:val="none"/>
-        </w:rPr>
-        <w:t></w:t>
-      </w:r>
       <w:r>
         <w:rPr>
           <w:rFonts w:ascii="Times New Roman" w:eastAsia="Times New Roman" w:hAnsi="Times New Roman" w:cs="Times New Roman"/>
@@ -284,9 +227,14 @@
           <w:lang w:eastAsia="en-IN"/>
           <w14:ligatures w14:val="none"/>
         </w:rPr>
-        <w:t xml:space="preserve">  State</w:t>
-      </w:r>
-      <w:proofErr w:type="gramEnd"/>
+        <w:t xml:space="preserve"> State is internal data that can change over time within a component </w:t>
+      </w:r>
+    </w:p>
+    <w:p>
+      <w:pPr>
+        <w:pStyle w:val="ListParagraph"/>
+        <w:spacing w:after="0"/>
+      </w:pPr>
       <w:r>
         <w:rPr>
           <w:rFonts w:ascii="Times New Roman" w:eastAsia="Times New Roman" w:hAnsi="Times New Roman" w:cs="Times New Roman"/>
@@ -294,42 +242,7 @@
           <w:lang w:eastAsia="en-IN"/>
           <w14:ligatures w14:val="none"/>
         </w:rPr>
-        <w:t xml:space="preserve"> is internal data that can change over time within a component </w:t>
-      </w:r>
-    </w:p>
-    <w:p>
-      <w:pPr>
-        <w:pStyle w:val="ListParagraph"/>
-        <w:spacing w:after="0"/>
-      </w:pPr>
-      <w:proofErr w:type="gramStart"/>
-      <w:r>
-        <w:rPr>
-          <w:rFonts w:ascii="Times New Roman" w:eastAsia="Times New Roman" w:hAnsi="Symbol" w:cs="Times New Roman"/>
-          <w:kern w:val="0"/>
-          <w:lang w:eastAsia="en-IN"/>
-          <w14:ligatures w14:val="none"/>
-        </w:rPr>
-        <w:t></w:t>
-      </w:r>
-      <w:r>
-        <w:rPr>
-          <w:rFonts w:ascii="Times New Roman" w:eastAsia="Times New Roman" w:hAnsi="Times New Roman" w:cs="Times New Roman"/>
-          <w:kern w:val="0"/>
-          <w:lang w:eastAsia="en-IN"/>
-          <w14:ligatures w14:val="none"/>
-        </w:rPr>
-        <w:t xml:space="preserve">  Props</w:t>
-      </w:r>
-      <w:proofErr w:type="gramEnd"/>
-      <w:r>
-        <w:rPr>
-          <w:rFonts w:ascii="Times New Roman" w:eastAsia="Times New Roman" w:hAnsi="Times New Roman" w:cs="Times New Roman"/>
-          <w:kern w:val="0"/>
-          <w:lang w:eastAsia="en-IN"/>
-          <w14:ligatures w14:val="none"/>
-        </w:rPr>
-        <w:t xml:space="preserve"> are inputs passed from parent to child components</w:t>
+        <w:t xml:space="preserve"> Props are inputs passed from parent to child components</w:t>
       </w:r>
     </w:p>
     <w:p>
@@ -372,134 +285,116 @@
         <w:spacing w:after="0"/>
       </w:pPr>
       <w:r>
+        <w:t xml:space="preserve">import { </w:t>
+      </w:r>
+      <w:proofErr w:type="spellStart"/>
+      <w:r>
+        <w:t>useState</w:t>
+      </w:r>
+      <w:proofErr w:type="spellEnd"/>
+      <w:r>
+        <w:t xml:space="preserve"> } from 'react'</w:t>
+      </w:r>
+    </w:p>
+    <w:p>
+      <w:pPr>
+        <w:spacing w:after="0"/>
+      </w:pPr>
+      <w:r>
         <w:t xml:space="preserve">import </w:t>
       </w:r>
-      <w:proofErr w:type="gramStart"/>
-      <w:r>
-        <w:t xml:space="preserve">{ </w:t>
+      <w:proofErr w:type="spellStart"/>
+      <w:r>
+        <w:t>reactLogo</w:t>
+      </w:r>
+      <w:proofErr w:type="spellEnd"/>
+      <w:r>
+        <w:t xml:space="preserve"> from './assets/</w:t>
+      </w:r>
+      <w:proofErr w:type="spellStart"/>
+      <w:r>
+        <w:t>react.svg</w:t>
+      </w:r>
+      <w:proofErr w:type="spellEnd"/>
+      <w:r>
+        <w:t>'</w:t>
+      </w:r>
+    </w:p>
+    <w:p>
+      <w:pPr>
+        <w:spacing w:after="0"/>
+      </w:pPr>
+      <w:r>
+        <w:t xml:space="preserve">import </w:t>
+      </w:r>
+      <w:proofErr w:type="spellStart"/>
+      <w:r>
+        <w:t>viteLogo</w:t>
+      </w:r>
+      <w:proofErr w:type="spellEnd"/>
+      <w:r>
+        <w:t xml:space="preserve"> from '/</w:t>
+      </w:r>
+      <w:proofErr w:type="spellStart"/>
+      <w:r>
+        <w:t>vite.svg</w:t>
+      </w:r>
+      <w:proofErr w:type="spellEnd"/>
+      <w:r>
+        <w:t>'</w:t>
+      </w:r>
+    </w:p>
+    <w:p>
+      <w:pPr>
+        <w:spacing w:after="0"/>
+      </w:pPr>
+      <w:r>
+        <w:t>import './App.css'</w:t>
+      </w:r>
+    </w:p>
+    <w:p>
+      <w:pPr>
+        <w:spacing w:after="0"/>
+      </w:pPr>
+    </w:p>
+    <w:p>
+      <w:pPr>
+        <w:spacing w:after="0"/>
+      </w:pPr>
+      <w:r>
+        <w:t>function App() {</w:t>
+      </w:r>
+    </w:p>
+    <w:p>
+      <w:pPr>
+        <w:spacing w:after="0"/>
+      </w:pPr>
+      <w:r>
+        <w:t xml:space="preserve">  </w:t>
+      </w:r>
+      <w:proofErr w:type="spellStart"/>
+      <w:r>
+        <w:t>const</w:t>
+      </w:r>
+      <w:proofErr w:type="spellEnd"/>
+      <w:r>
+        <w:t xml:space="preserve"> [count, </w:t>
+      </w:r>
+      <w:proofErr w:type="spellStart"/>
+      <w:r>
+        <w:t>setCount</w:t>
+      </w:r>
+      <w:proofErr w:type="spellEnd"/>
+      <w:r>
+        <w:t xml:space="preserve">] = </w:t>
       </w:r>
       <w:proofErr w:type="spellStart"/>
       <w:r>
         <w:t>useState</w:t>
       </w:r>
       <w:proofErr w:type="spellEnd"/>
-      <w:proofErr w:type="gramEnd"/>
-      <w:r>
-        <w:t xml:space="preserve"> } from 'react'</w:t>
-      </w:r>
-    </w:p>
-    <w:p>
-      <w:pPr>
-        <w:spacing w:after="0"/>
-      </w:pPr>
-      <w:r>
-        <w:t xml:space="preserve">import </w:t>
-      </w:r>
-      <w:proofErr w:type="spellStart"/>
-      <w:r>
-        <w:t>reactLogo</w:t>
-      </w:r>
-      <w:proofErr w:type="spellEnd"/>
-      <w:r>
-        <w:t xml:space="preserve"> from './assets/</w:t>
-      </w:r>
-      <w:proofErr w:type="spellStart"/>
-      <w:r>
-        <w:t>react.svg</w:t>
-      </w:r>
-      <w:proofErr w:type="spellEnd"/>
-      <w:r>
-        <w:t>'</w:t>
-      </w:r>
-    </w:p>
-    <w:p>
-      <w:pPr>
-        <w:spacing w:after="0"/>
-      </w:pPr>
-      <w:r>
-        <w:t xml:space="preserve">import </w:t>
-      </w:r>
-      <w:proofErr w:type="spellStart"/>
-      <w:r>
-        <w:t>viteLogo</w:t>
-      </w:r>
-      <w:proofErr w:type="spellEnd"/>
-      <w:r>
-        <w:t xml:space="preserve"> from '/</w:t>
-      </w:r>
-      <w:proofErr w:type="spellStart"/>
-      <w:r>
-        <w:t>vite.svg</w:t>
-      </w:r>
-      <w:proofErr w:type="spellEnd"/>
-      <w:r>
-        <w:t>'</w:t>
-      </w:r>
-    </w:p>
-    <w:p>
-      <w:pPr>
-        <w:spacing w:after="0"/>
-      </w:pPr>
-      <w:r>
-        <w:t>import './App.css'</w:t>
-      </w:r>
-    </w:p>
-    <w:p>
-      <w:pPr>
-        <w:spacing w:after="0"/>
-      </w:pPr>
-    </w:p>
-    <w:p>
-      <w:pPr>
-        <w:spacing w:after="0"/>
-      </w:pPr>
-      <w:r>
-        <w:t xml:space="preserve">function </w:t>
-      </w:r>
-      <w:proofErr w:type="gramStart"/>
-      <w:r>
-        <w:t>App(</w:t>
-      </w:r>
-      <w:proofErr w:type="gramEnd"/>
-      <w:r>
-        <w:t>) {</w:t>
-      </w:r>
-    </w:p>
-    <w:p>
-      <w:pPr>
-        <w:spacing w:after="0"/>
-      </w:pPr>
-      <w:r>
-        <w:t xml:space="preserve">  </w:t>
-      </w:r>
-      <w:proofErr w:type="spellStart"/>
-      <w:r>
-        <w:t>const</w:t>
-      </w:r>
-      <w:proofErr w:type="spellEnd"/>
-      <w:r>
-        <w:t xml:space="preserve"> [count, </w:t>
-      </w:r>
-      <w:proofErr w:type="spellStart"/>
-      <w:r>
-        <w:t>setCount</w:t>
-      </w:r>
-      <w:proofErr w:type="spellEnd"/>
-      <w:r>
-        <w:t xml:space="preserve">] = </w:t>
-      </w:r>
-      <w:proofErr w:type="spellStart"/>
-      <w:proofErr w:type="gramStart"/>
-      <w:r>
-        <w:t>useState</w:t>
-      </w:r>
-      <w:proofErr w:type="spellEnd"/>
-      <w:r>
-        <w:t>(</w:t>
-      </w:r>
-      <w:proofErr w:type="gramEnd"/>
-      <w:r>
-        <w:t>0)</w:t>
+      <w:r>
+        <w:t>(0)</w:t>
       </w:r>
     </w:p>
     <w:p>
@@ -704,13 +599,8 @@
         <w:t>onClick</w:t>
       </w:r>
       <w:proofErr w:type="spellEnd"/>
-      <w:proofErr w:type="gramStart"/>
-      <w:r>
-        <w:t>={</w:t>
-      </w:r>
-      <w:proofErr w:type="gramEnd"/>
-      <w:r>
-        <w:t xml:space="preserve">() =&gt; </w:t>
+      <w:r>
+        <w:t xml:space="preserve">={() =&gt; </w:t>
       </w:r>
       <w:proofErr w:type="spellStart"/>
       <w:r>
@@ -872,6 +762,7 @@
         <w:rPr>
           <w:b/>
           <w:bCs/>
+          <w:noProof/>
           <w:lang w:val="en-US"/>
         </w:rPr>
         <w:drawing>
@@ -984,15 +875,7 @@
         <w:spacing w:after="0"/>
       </w:pPr>
       <w:r>
-        <w:t xml:space="preserve">function </w:t>
-      </w:r>
-      <w:proofErr w:type="gramStart"/>
-      <w:r>
-        <w:t>App(</w:t>
-      </w:r>
-      <w:proofErr w:type="gramEnd"/>
-      <w:r>
-        <w:t>) {</w:t>
+        <w:t>function App() {</w:t>
       </w:r>
     </w:p>
     <w:p>
@@ -1077,6 +960,9 @@
     </w:p>
     <w:p>
       <w:r>
+        <w:rPr>
+          <w:noProof/>
+        </w:rPr>
         <w:drawing>
           <wp:inline distT="0" distB="0" distL="0" distR="0" wp14:anchorId="5E73FCAF" wp14:editId="22B1B78B">
             <wp:extent cx="3686689" cy="2257740"/>
@@ -1115,8 +1001,475 @@
       </w:r>
     </w:p>
     <w:p/>
+    <w:p>
+      <w:pPr>
+        <w:rPr>
+          <w:b/>
+          <w:bCs/>
+        </w:rPr>
+      </w:pPr>
+      <w:r>
+        <w:rPr>
+          <w:b/>
+          <w:bCs/>
+        </w:rPr>
+        <w:t>Components for navbar, header, and footer:</w:t>
+      </w:r>
+    </w:p>
+    <w:p>
+      <w:pPr>
+        <w:rPr>
+          <w:b/>
+          <w:bCs/>
+        </w:rPr>
+      </w:pPr>
+      <w:r>
+        <w:rPr>
+          <w:b/>
+          <w:bCs/>
+        </w:rPr>
+        <w:t>Code:</w:t>
+      </w:r>
+    </w:p>
+    <w:p>
+      <w:r>
+        <w:t xml:space="preserve">import { </w:t>
+      </w:r>
+      <w:proofErr w:type="spellStart"/>
+      <w:r>
+        <w:t>useState</w:t>
+      </w:r>
+      <w:proofErr w:type="spellEnd"/>
+      <w:r>
+        <w:t xml:space="preserve"> } from "react";</w:t>
+      </w:r>
+    </w:p>
+    <w:p>
+      <w:r>
+        <w:t>import "./App.css";</w:t>
+      </w:r>
+    </w:p>
+    <w:p>
+      <w:r>
+        <w:t>import Navbar from "./components/Navbar";</w:t>
+      </w:r>
+    </w:p>
+    <w:p>
+      <w:r>
+        <w:t>import Header from "./components/Header";</w:t>
+      </w:r>
+    </w:p>
+    <w:p>
+      <w:r>
+        <w:t>import Footer from "./components/Footer";</w:t>
+      </w:r>
+    </w:p>
+    <w:p>
+      <w:r>
+        <w:t>function App() {</w:t>
+      </w:r>
+    </w:p>
+    <w:p>
+      <w:r>
+        <w:t>  return (</w:t>
+      </w:r>
+    </w:p>
+    <w:p>
+      <w:r>
+        <w:t>    &lt;div style={{</w:t>
+      </w:r>
+      <w:proofErr w:type="spellStart"/>
+      <w:r>
+        <w:t>overflowY</w:t>
+      </w:r>
+      <w:proofErr w:type="spellEnd"/>
+      <w:r>
+        <w:t>:'hidden', height:'100vh'}}&gt;</w:t>
+      </w:r>
+    </w:p>
+    <w:p>
+      <w:r>
+        <w:t>      &lt;Header /&gt;</w:t>
+      </w:r>
+    </w:p>
+    <w:p>
+      <w:r>
+        <w:t xml:space="preserve">      &lt;div </w:t>
+      </w:r>
+      <w:proofErr w:type="spellStart"/>
+      <w:r>
+        <w:t>className</w:t>
+      </w:r>
+      <w:proofErr w:type="spellEnd"/>
+      <w:r>
+        <w:t>="page" style={{display: 'flex', height:'100%'}}&gt;</w:t>
+      </w:r>
+    </w:p>
+    <w:p>
+      <w:r>
+        <w:t>        &lt;Navbar /&gt;</w:t>
+      </w:r>
+    </w:p>
+    <w:p>
+      <w:r>
+        <w:t>        &lt;div style={{padding:'20px'}}&gt;</w:t>
+      </w:r>
+    </w:p>
+    <w:p>
+      <w:r>
+        <w:lastRenderedPageBreak/>
+        <w:t>          Main Content</w:t>
+      </w:r>
+    </w:p>
+    <w:p>
+      <w:r>
+        <w:t>        &lt;/div&gt;</w:t>
+      </w:r>
+    </w:p>
+    <w:p>
+      <w:r>
+        <w:t>      &lt;/div&gt;</w:t>
+      </w:r>
+    </w:p>
+    <w:p>
+      <w:r>
+        <w:t xml:space="preserve">      &lt;div </w:t>
+      </w:r>
+      <w:proofErr w:type="spellStart"/>
+      <w:r>
+        <w:t>className</w:t>
+      </w:r>
+      <w:proofErr w:type="spellEnd"/>
+      <w:r>
+        <w:t>="footer" style={{</w:t>
+      </w:r>
+      <w:proofErr w:type="spellStart"/>
+      <w:r>
+        <w:t>position:'fixed</w:t>
+      </w:r>
+      <w:proofErr w:type="spellEnd"/>
+      <w:r>
+        <w:t>', bottom:'0px', width:'100%'}}&gt;&lt;Footer/&gt;&lt;/div&gt;</w:t>
+      </w:r>
+    </w:p>
+    <w:p>
+      <w:r>
+        <w:t>    &lt;/div&gt;</w:t>
+      </w:r>
+    </w:p>
+    <w:p>
+      <w:r>
+        <w:t>  );</w:t>
+      </w:r>
+    </w:p>
+    <w:p>
+      <w:r>
+        <w:t>}</w:t>
+      </w:r>
+    </w:p>
+    <w:p>
+      <w:r>
+        <w:t>export default App;</w:t>
+      </w:r>
+    </w:p>
     <w:p/>
+    <w:p>
+      <w:r>
+        <w:rPr>
+          <w:b/>
+          <w:bCs/>
+        </w:rPr>
+        <w:t>navbar:</w:t>
+      </w:r>
+    </w:p>
+    <w:p>
+      <w:proofErr w:type="spellStart"/>
+      <w:r>
+        <w:t>const</w:t>
+      </w:r>
+      <w:proofErr w:type="spellEnd"/>
+      <w:r>
+        <w:t xml:space="preserve"> Navbar = () =&gt; {</w:t>
+      </w:r>
+    </w:p>
+    <w:p>
+      <w:r>
+        <w:t>  return (</w:t>
+      </w:r>
+    </w:p>
+    <w:p>
+      <w:r>
+        <w:t>    &lt;div style={{</w:t>
+      </w:r>
+      <w:proofErr w:type="spellStart"/>
+      <w:r>
+        <w:t>backgroundColor</w:t>
+      </w:r>
+      <w:proofErr w:type="spellEnd"/>
+      <w:r>
+        <w:t xml:space="preserve">:'grey', width:'100px', padding:'10px', </w:t>
+      </w:r>
+      <w:proofErr w:type="spellStart"/>
+      <w:r>
+        <w:t>display:'flex</w:t>
+      </w:r>
+      <w:proofErr w:type="spellEnd"/>
+      <w:r>
+        <w:t xml:space="preserve">', </w:t>
+      </w:r>
+      <w:proofErr w:type="spellStart"/>
+      <w:r>
+        <w:t>flexDirection</w:t>
+      </w:r>
+      <w:proofErr w:type="spellEnd"/>
+      <w:r>
+        <w:t xml:space="preserve">:'column', gap:'20px', </w:t>
+      </w:r>
+      <w:proofErr w:type="spellStart"/>
+      <w:r>
+        <w:t>color</w:t>
+      </w:r>
+      <w:proofErr w:type="spellEnd"/>
+      <w:r>
+        <w:t>:'white'}}&gt;</w:t>
+      </w:r>
+    </w:p>
+    <w:p>
+      <w:r>
+        <w:t>      &lt;div&gt;Home&lt;/div&gt;</w:t>
+      </w:r>
+    </w:p>
+    <w:p>
+      <w:r>
+        <w:t>      &lt;div&gt;About&lt;/div&gt;</w:t>
+      </w:r>
+    </w:p>
+    <w:p>
+      <w:r>
+        <w:t>      &lt;div&gt;Contact Us&lt;/div&gt;</w:t>
+      </w:r>
+    </w:p>
+    <w:p>
+      <w:r>
+        <w:t>    &lt;/div&gt;</w:t>
+      </w:r>
+    </w:p>
+    <w:p>
+      <w:r>
+        <w:t>  )</w:t>
+      </w:r>
+    </w:p>
+    <w:p>
+      <w:r>
+        <w:t>}</w:t>
+      </w:r>
+    </w:p>
+    <w:p>
+      <w:r>
+        <w:t>export default Navbar</w:t>
+      </w:r>
+    </w:p>
     <w:p/>
+    <w:p>
+      <w:r>
+        <w:rPr>
+          <w:b/>
+          <w:bCs/>
+        </w:rPr>
+        <w:t>header:</w:t>
+      </w:r>
+    </w:p>
+    <w:p>
+      <w:proofErr w:type="spellStart"/>
+      <w:r>
+        <w:t>const</w:t>
+      </w:r>
+      <w:proofErr w:type="spellEnd"/>
+      <w:r>
+        <w:t xml:space="preserve"> Header = () =&gt; {</w:t>
+      </w:r>
+    </w:p>
+    <w:p>
+      <w:r>
+        <w:t>  return (</w:t>
+      </w:r>
+    </w:p>
+    <w:p>
+      <w:r>
+        <w:t>    &lt;div style={{</w:t>
+      </w:r>
+      <w:proofErr w:type="spellStart"/>
+      <w:r>
+        <w:t>backgroundColor</w:t>
+      </w:r>
+      <w:proofErr w:type="spellEnd"/>
+      <w:r>
+        <w:t xml:space="preserve">: 'blue', </w:t>
+      </w:r>
+      <w:proofErr w:type="spellStart"/>
+      <w:r>
+        <w:t>color</w:t>
+      </w:r>
+      <w:proofErr w:type="spellEnd"/>
+      <w:r>
+        <w:t>:'white', padding:'10px'}}&gt;</w:t>
+      </w:r>
+    </w:p>
+    <w:p>
+      <w:r>
+        <w:t>      &lt;h1&gt;React Introduction&lt;/h1&gt;</w:t>
+      </w:r>
+    </w:p>
+    <w:p>
+      <w:r>
+        <w:t>    &lt;/div&gt;</w:t>
+      </w:r>
+    </w:p>
+    <w:p>
+      <w:r>
+        <w:lastRenderedPageBreak/>
+        <w:t>  )</w:t>
+      </w:r>
+    </w:p>
+    <w:p>
+      <w:r>
+        <w:t>}</w:t>
+      </w:r>
+    </w:p>
+    <w:p>
+      <w:r>
+        <w:t>export default Header</w:t>
+      </w:r>
+    </w:p>
+    <w:p/>
+    <w:p>
+      <w:r>
+        <w:rPr>
+          <w:b/>
+          <w:bCs/>
+        </w:rPr>
+        <w:t>footer:</w:t>
+      </w:r>
+    </w:p>
+    <w:p>
+      <w:proofErr w:type="spellStart"/>
+      <w:r>
+        <w:t>const</w:t>
+      </w:r>
+      <w:proofErr w:type="spellEnd"/>
+      <w:r>
+        <w:t xml:space="preserve"> Footer = () =&gt; {</w:t>
+      </w:r>
+    </w:p>
+    <w:p>
+      <w:r>
+        <w:t>  return (</w:t>
+      </w:r>
+    </w:p>
+    <w:p>
+      <w:r>
+        <w:t>    &lt;div style={{</w:t>
+      </w:r>
+      <w:proofErr w:type="spellStart"/>
+      <w:r>
+        <w:t>backgroundColor</w:t>
+      </w:r>
+      <w:proofErr w:type="spellEnd"/>
+      <w:r>
+        <w:t xml:space="preserve">: 'cyan', </w:t>
+      </w:r>
+      <w:proofErr w:type="spellStart"/>
+      <w:r>
+        <w:t>color</w:t>
+      </w:r>
+      <w:proofErr w:type="spellEnd"/>
+      <w:r>
+        <w:t>:'grey', padding:'10px'}}&gt;</w:t>
+      </w:r>
+    </w:p>
+    <w:p>
+      <w:r>
+        <w:t>      &lt;h3&gt;This is footer&lt;/h3&gt;</w:t>
+      </w:r>
+    </w:p>
+    <w:p>
+      <w:r>
+        <w:t>    &lt;/div&gt;</w:t>
+      </w:r>
+    </w:p>
+    <w:p>
+      <w:r>
+        <w:t>  )</w:t>
+      </w:r>
+    </w:p>
+    <w:p>
+      <w:r>
+        <w:t>}</w:t>
+      </w:r>
+    </w:p>
+    <w:p>
+      <w:r>
+        <w:t>export default Footer</w:t>
+      </w:r>
+    </w:p>
+    <w:p/>
+    <w:p>
+      <w:pPr>
+        <w:rPr>
+          <w:b/>
+          <w:bCs/>
+        </w:rPr>
+      </w:pPr>
+      <w:r>
+        <w:rPr>
+          <w:b/>
+          <w:bCs/>
+        </w:rPr>
+        <w:t>Output:</w:t>
+      </w:r>
+    </w:p>
+    <w:p>
+      <w:r>
+        <w:rPr>
+          <w:noProof/>
+        </w:rPr>
+        <w:drawing>
+          <wp:inline distT="0" distB="0" distL="0" distR="0" wp14:anchorId="4012DCBB" wp14:editId="051D3D85">
+            <wp:extent cx="5731510" cy="2778125"/>
+            <wp:effectExtent l="0" t="0" r="2540" b="3175"/>
+            <wp:docPr id="1410551626" name="Picture 1"/>
+            <wp:cNvGraphicFramePr>
+              <a:graphicFrameLocks xmlns:a="http://schemas.openxmlformats.org/drawingml/2006/main" noChangeAspect="1"/>
+            </wp:cNvGraphicFramePr>
+            <a:graphic xmlns:a="http://schemas.openxmlformats.org/drawingml/2006/main">
+              <a:graphicData uri="http://schemas.openxmlformats.org/drawingml/2006/picture">
+                <pic:pic xmlns:pic="http://schemas.openxmlformats.org/drawingml/2006/picture">
+                  <pic:nvPicPr>
+                    <pic:cNvPr id="1410551626" name=""/>
+                    <pic:cNvPicPr/>
+                  </pic:nvPicPr>
+                  <pic:blipFill>
+                    <a:blip r:embed="rId7"/>
+                    <a:stretch>
+                      <a:fillRect/>
+                    </a:stretch>
+                  </pic:blipFill>
+                  <pic:spPr>
+                    <a:xfrm>
+                      <a:off x="0" y="0"/>
+                      <a:ext cx="5731510" cy="2778125"/>
+                    </a:xfrm>
+                    <a:prstGeom prst="rect">
+                      <a:avLst/>
+                    </a:prstGeom>
+                  </pic:spPr>
+                </pic:pic>
+              </a:graphicData>
+            </a:graphic>
+          </wp:inline>
+        </w:drawing>
+      </w:r>
+    </w:p>
     <w:sectPr>
       <w:pgSz w:w="11906" w:h="16838"/>
       <w:pgMar w:top="1440" w:right="1440" w:bottom="1440" w:left="1440" w:header="708" w:footer="708" w:gutter="0"/>

</xml_diff>